<commit_message>
added documentation on regularization
</commit_message>
<xml_diff>
--- a/BENKYOU/Regularization.docx
+++ b/BENKYOU/Regularization.docx
@@ -611,6 +611,222 @@
         </w:drawing>
       </w:r>
     </w:p>
+    <w:p/>
+    <w:p>
+      <w:pPr>
+        <w:pStyle w:val="Heading2"/>
+      </w:pPr>
+      <w:r>
+        <w:drawing>
+          <wp:anchor distT="0" distB="0" distL="114300" distR="114300" simplePos="0" relativeHeight="251659264" behindDoc="0" locked="0" layoutInCell="1" allowOverlap="1" wp14:anchorId="4A6B4969" wp14:editId="75E95E24">
+            <wp:simplePos x="0" y="0"/>
+            <wp:positionH relativeFrom="column">
+              <wp:posOffset>3309526</wp:posOffset>
+            </wp:positionH>
+            <wp:positionV relativeFrom="paragraph">
+              <wp:posOffset>85562</wp:posOffset>
+            </wp:positionV>
+            <wp:extent cx="2664460" cy="564515"/>
+            <wp:effectExtent l="0" t="0" r="2540" b="6985"/>
+            <wp:wrapThrough wrapText="bothSides">
+              <wp:wrapPolygon edited="0">
+                <wp:start x="0" y="0"/>
+                <wp:lineTo x="0" y="21138"/>
+                <wp:lineTo x="21466" y="21138"/>
+                <wp:lineTo x="21466" y="0"/>
+                <wp:lineTo x="0" y="0"/>
+              </wp:wrapPolygon>
+            </wp:wrapThrough>
+            <wp:docPr id="2" name="Picture 2"/>
+            <wp:cNvGraphicFramePr>
+              <a:graphicFrameLocks xmlns:a="http://schemas.openxmlformats.org/drawingml/2006/main" noChangeAspect="1"/>
+            </wp:cNvGraphicFramePr>
+            <a:graphic xmlns:a="http://schemas.openxmlformats.org/drawingml/2006/main">
+              <a:graphicData uri="http://schemas.openxmlformats.org/drawingml/2006/picture">
+                <pic:pic xmlns:pic="http://schemas.openxmlformats.org/drawingml/2006/picture">
+                  <pic:nvPicPr>
+                    <pic:cNvPr id="1" name=""/>
+                    <pic:cNvPicPr/>
+                  </pic:nvPicPr>
+                  <pic:blipFill>
+                    <a:blip r:embed="rId16" cstate="print">
+                      <a:extLst>
+                        <a:ext uri="{28A0092B-C50C-407E-A947-70E740481C1C}">
+                          <a14:useLocalDpi xmlns:a14="http://schemas.microsoft.com/office/drawing/2010/main" val="0"/>
+                        </a:ext>
+                      </a:extLst>
+                    </a:blip>
+                    <a:stretch>
+                      <a:fillRect/>
+                    </a:stretch>
+                  </pic:blipFill>
+                  <pic:spPr>
+                    <a:xfrm>
+                      <a:off x="0" y="0"/>
+                      <a:ext cx="2664460" cy="564515"/>
+                    </a:xfrm>
+                    <a:prstGeom prst="rect">
+                      <a:avLst/>
+                    </a:prstGeom>
+                  </pic:spPr>
+                </pic:pic>
+              </a:graphicData>
+            </a:graphic>
+            <wp14:sizeRelH relativeFrom="page">
+              <wp14:pctWidth>0</wp14:pctWidth>
+            </wp14:sizeRelH>
+            <wp14:sizeRelV relativeFrom="page">
+              <wp14:pctHeight>0</wp14:pctHeight>
+            </wp14:sizeRelV>
+          </wp:anchor>
+        </w:drawing>
+      </w:r>
+      <w:hyperlink r:id="rId17" w:history="1">
+        <w:r>
+          <w:rPr>
+            <w:rStyle w:val="Hyperlink"/>
+          </w:rPr>
+          <w:t>Elastic Net Regression</w:t>
+        </w:r>
+      </w:hyperlink>
+    </w:p>
+    <w:p>
+      <w:pPr>
+        <w:pStyle w:val="ListParagraph"/>
+        <w:numPr>
+          <w:ilvl w:val="0"/>
+          <w:numId w:val="3"/>
+        </w:numPr>
+      </w:pPr>
+      <w:r>
+        <w:t>A combination of Ridge and Lasso Regression</w:t>
+      </w:r>
+    </w:p>
+    <w:p>
+      <w:pPr>
+        <w:pStyle w:val="ListParagraph"/>
+        <w:numPr>
+          <w:ilvl w:val="1"/>
+          <w:numId w:val="3"/>
+        </w:numPr>
+      </w:pPr>
+      <w:r>
+        <w:t>Two lambdas</w:t>
+      </w:r>
+    </w:p>
+    <w:p>
+      <w:pPr>
+        <w:pStyle w:val="ListParagraph"/>
+        <w:numPr>
+          <w:ilvl w:val="1"/>
+          <w:numId w:val="3"/>
+        </w:numPr>
+      </w:pPr>
+      <w:r>
+        <w:drawing>
+          <wp:inline distT="0" distB="0" distL="0" distR="0" wp14:anchorId="7B21DF15" wp14:editId="7D8F9575">
+            <wp:extent cx="4083946" cy="1189842"/>
+            <wp:effectExtent l="0" t="0" r="0" b="0"/>
+            <wp:docPr id="4" name="Picture 4"/>
+            <wp:cNvGraphicFramePr>
+              <a:graphicFrameLocks xmlns:a="http://schemas.openxmlformats.org/drawingml/2006/main" noChangeAspect="1"/>
+            </wp:cNvGraphicFramePr>
+            <a:graphic xmlns:a="http://schemas.openxmlformats.org/drawingml/2006/main">
+              <a:graphicData uri="http://schemas.openxmlformats.org/drawingml/2006/picture">
+                <pic:pic xmlns:pic="http://schemas.openxmlformats.org/drawingml/2006/picture">
+                  <pic:nvPicPr>
+                    <pic:cNvPr id="1" name=""/>
+                    <pic:cNvPicPr/>
+                  </pic:nvPicPr>
+                  <pic:blipFill>
+                    <a:blip r:embed="rId18"/>
+                    <a:stretch>
+                      <a:fillRect/>
+                    </a:stretch>
+                  </pic:blipFill>
+                  <pic:spPr>
+                    <a:xfrm>
+                      <a:off x="0" y="0"/>
+                      <a:ext cx="4114208" cy="1198659"/>
+                    </a:xfrm>
+                    <a:prstGeom prst="rect">
+                      <a:avLst/>
+                    </a:prstGeom>
+                  </pic:spPr>
+                </pic:pic>
+              </a:graphicData>
+            </a:graphic>
+          </wp:inline>
+        </w:drawing>
+      </w:r>
+    </w:p>
+    <w:p>
+      <w:pPr>
+        <w:pStyle w:val="ListParagraph"/>
+        <w:numPr>
+          <w:ilvl w:val="1"/>
+          <w:numId w:val="3"/>
+        </w:numPr>
+      </w:pPr>
+      <w:r>
+        <w:t xml:space="preserve">In R’s </w:t>
+      </w:r>
+      <w:proofErr w:type="spellStart"/>
+      <w:r>
+        <w:t>glmnet</w:t>
+      </w:r>
+      <w:proofErr w:type="spellEnd"/>
+      <w:r>
+        <w:t xml:space="preserve"> package</w:t>
+      </w:r>
+    </w:p>
+    <w:p>
+      <w:pPr>
+        <w:pStyle w:val="ListParagraph"/>
+        <w:numPr>
+          <w:ilvl w:val="1"/>
+          <w:numId w:val="3"/>
+        </w:numPr>
+      </w:pPr>
+      <w:r>
+        <w:lastRenderedPageBreak/>
+        <w:drawing>
+          <wp:inline distT="0" distB="0" distL="0" distR="0" wp14:anchorId="3A403C30" wp14:editId="76A52661">
+            <wp:extent cx="5943600" cy="1569085"/>
+            <wp:effectExtent l="0" t="0" r="0" b="0"/>
+            <wp:docPr id="8" name="Picture 8"/>
+            <wp:cNvGraphicFramePr>
+              <a:graphicFrameLocks xmlns:a="http://schemas.openxmlformats.org/drawingml/2006/main" noChangeAspect="1"/>
+            </wp:cNvGraphicFramePr>
+            <a:graphic xmlns:a="http://schemas.openxmlformats.org/drawingml/2006/main">
+              <a:graphicData uri="http://schemas.openxmlformats.org/drawingml/2006/picture">
+                <pic:pic xmlns:pic="http://schemas.openxmlformats.org/drawingml/2006/picture">
+                  <pic:nvPicPr>
+                    <pic:cNvPr id="1" name=""/>
+                    <pic:cNvPicPr/>
+                  </pic:nvPicPr>
+                  <pic:blipFill>
+                    <a:blip r:embed="rId19"/>
+                    <a:stretch>
+                      <a:fillRect/>
+                    </a:stretch>
+                  </pic:blipFill>
+                  <pic:spPr>
+                    <a:xfrm>
+                      <a:off x="0" y="0"/>
+                      <a:ext cx="5943600" cy="1569085"/>
+                    </a:xfrm>
+                    <a:prstGeom prst="rect">
+                      <a:avLst/>
+                    </a:prstGeom>
+                  </pic:spPr>
+                </pic:pic>
+              </a:graphicData>
+            </a:graphic>
+          </wp:inline>
+        </w:drawing>
+      </w:r>
+    </w:p>
     <w:sectPr>
       <w:pgSz w:w="12240" w:h="15840"/>
       <w:pgMar w:top="1440" w:right="1440" w:bottom="1440" w:left="1440" w:header="720" w:footer="720" w:gutter="0"/>
@@ -624,6 +840,92 @@
 <file path=word/numbering.xml><?xml version="1.0" encoding="utf-8"?>
 <w:numbering xmlns:wpc="http://schemas.microsoft.com/office/word/2010/wordprocessingCanvas" xmlns:cx="http://schemas.microsoft.com/office/drawing/2014/chartex" xmlns:cx1="http://schemas.microsoft.com/office/drawing/2015/9/8/chartex" xmlns:cx2="http://schemas.microsoft.com/office/drawing/2015/10/21/chartex" xmlns:cx3="http://schemas.microsoft.com/office/drawing/2016/5/9/chartex" xmlns:cx4="http://schemas.microsoft.com/office/drawing/2016/5/10/chartex" xmlns:cx5="http://schemas.microsoft.com/office/drawing/2016/5/11/chartex" xmlns:cx6="http://schemas.microsoft.com/office/drawing/2016/5/12/chartex" xmlns:cx7="http://schemas.microsoft.com/office/drawing/2016/5/13/chartex" xmlns:cx8="http://schemas.microsoft.com/office/drawing/2016/5/14/chartex" xmlns:mc="http://schemas.openxmlformats.org/markup-compatibility/2006" xmlns:aink="http://schemas.microsoft.com/office/drawing/2016/ink" xmlns:am3d="http://schemas.microsoft.com/office/drawing/2017/model3d" xmlns:o="urn:schemas-microsoft-com:office:office" xmlns:r="http://schemas.openxmlformats.org/officeDocument/2006/relationships" xmlns:m="http://schemas.openxmlformats.org/officeDocument/2006/math" xmlns:v="urn:schemas-microsoft-com:vml" xmlns:wp14="http://schemas.microsoft.com/office/word/2010/wordprocessingDrawing" xmlns:wp="http://schemas.openxmlformats.org/drawingml/2006/wordprocessingDrawing" xmlns:w10="urn:schemas-microsoft-com:office:word" xmlns:w="http://schemas.openxmlformats.org/wordprocessingml/2006/main" xmlns:w14="http://schemas.microsoft.com/office/word/2010/wordml" xmlns:w15="http://schemas.microsoft.com/office/word/2012/wordml" xmlns:w16cex="http://schemas.microsoft.com/office/word/2018/wordml/cex" xmlns:w16cid="http://schemas.microsoft.com/office/word/2016/wordml/cid" xmlns:w16="http://schemas.microsoft.com/office/word/2018/wordml" xmlns:w16se="http://schemas.microsoft.com/office/word/2015/wordml/symex" xmlns:wpg="http://schemas.microsoft.com/office/word/2010/wordprocessingGroup" xmlns:wpi="http://schemas.microsoft.com/office/word/2010/wordprocessingInk" xmlns:wne="http://schemas.microsoft.com/office/word/2006/wordml" xmlns:wps="http://schemas.microsoft.com/office/word/2010/wordprocessingShape" mc:Ignorable="w14 w15 w16se w16cid w16 w16cex wp14">
   <w:abstractNum w:abstractNumId="0" w15:restartNumberingAfterBreak="0">
+    <w:nsid w:val="0FF13196"/>
+    <w:multiLevelType w:val="multilevel"/>
+    <w:tmpl w:val="0409001D"/>
+    <w:lvl w:ilvl="0">
+      <w:start w:val="1"/>
+      <w:numFmt w:val="decimal"/>
+      <w:lvlText w:val="%1)"/>
+      <w:lvlJc w:val="left"/>
+      <w:pPr>
+        <w:ind w:left="360" w:hanging="360"/>
+      </w:pPr>
+    </w:lvl>
+    <w:lvl w:ilvl="1">
+      <w:start w:val="1"/>
+      <w:numFmt w:val="lowerLetter"/>
+      <w:lvlText w:val="%2)"/>
+      <w:lvlJc w:val="left"/>
+      <w:pPr>
+        <w:ind w:left="720" w:hanging="360"/>
+      </w:pPr>
+    </w:lvl>
+    <w:lvl w:ilvl="2">
+      <w:start w:val="1"/>
+      <w:numFmt w:val="lowerRoman"/>
+      <w:lvlText w:val="%3)"/>
+      <w:lvlJc w:val="left"/>
+      <w:pPr>
+        <w:ind w:left="1080" w:hanging="360"/>
+      </w:pPr>
+    </w:lvl>
+    <w:lvl w:ilvl="3">
+      <w:start w:val="1"/>
+      <w:numFmt w:val="decimal"/>
+      <w:lvlText w:val="(%4)"/>
+      <w:lvlJc w:val="left"/>
+      <w:pPr>
+        <w:ind w:left="1440" w:hanging="360"/>
+      </w:pPr>
+    </w:lvl>
+    <w:lvl w:ilvl="4">
+      <w:start w:val="1"/>
+      <w:numFmt w:val="lowerLetter"/>
+      <w:lvlText w:val="(%5)"/>
+      <w:lvlJc w:val="left"/>
+      <w:pPr>
+        <w:ind w:left="1800" w:hanging="360"/>
+      </w:pPr>
+    </w:lvl>
+    <w:lvl w:ilvl="5">
+      <w:start w:val="1"/>
+      <w:numFmt w:val="lowerRoman"/>
+      <w:lvlText w:val="(%6)"/>
+      <w:lvlJc w:val="left"/>
+      <w:pPr>
+        <w:ind w:left="2160" w:hanging="360"/>
+      </w:pPr>
+    </w:lvl>
+    <w:lvl w:ilvl="6">
+      <w:start w:val="1"/>
+      <w:numFmt w:val="decimal"/>
+      <w:lvlText w:val="%7."/>
+      <w:lvlJc w:val="left"/>
+      <w:pPr>
+        <w:ind w:left="2520" w:hanging="360"/>
+      </w:pPr>
+    </w:lvl>
+    <w:lvl w:ilvl="7">
+      <w:start w:val="1"/>
+      <w:numFmt w:val="lowerLetter"/>
+      <w:lvlText w:val="%8."/>
+      <w:lvlJc w:val="left"/>
+      <w:pPr>
+        <w:ind w:left="2880" w:hanging="360"/>
+      </w:pPr>
+    </w:lvl>
+    <w:lvl w:ilvl="8">
+      <w:start w:val="1"/>
+      <w:numFmt w:val="lowerRoman"/>
+      <w:lvlText w:val="%9."/>
+      <w:lvlJc w:val="left"/>
+      <w:pPr>
+        <w:ind w:left="3240" w:hanging="360"/>
+      </w:pPr>
+    </w:lvl>
+  </w:abstractNum>
+  <w:abstractNum w:abstractNumId="1" w15:restartNumberingAfterBreak="0">
     <w:nsid w:val="2BC0218D"/>
     <w:multiLevelType w:val="multilevel"/>
     <w:tmpl w:val="0409001D"/>
@@ -709,7 +1011,7 @@
       </w:pPr>
     </w:lvl>
   </w:abstractNum>
-  <w:abstractNum w:abstractNumId="1" w15:restartNumberingAfterBreak="0">
+  <w:abstractNum w:abstractNumId="2" w15:restartNumberingAfterBreak="0">
     <w:nsid w:val="3B950457"/>
     <w:multiLevelType w:val="multilevel"/>
     <w:tmpl w:val="0409001D"/>
@@ -796,10 +1098,13 @@
     </w:lvl>
   </w:abstractNum>
   <w:num w:numId="1">
-    <w:abstractNumId w:val="0"/>
+    <w:abstractNumId w:val="1"/>
   </w:num>
   <w:num w:numId="2">
-    <w:abstractNumId w:val="1"/>
+    <w:abstractNumId w:val="2"/>
+  </w:num>
+  <w:num w:numId="3">
+    <w:abstractNumId w:val="0"/>
   </w:num>
 </w:numbering>
 </file>

</xml_diff>